<commit_message>
mudança na pasta doc
</commit_message>
<xml_diff>
--- a/Doc/sprints/01/Requisitos.docx
+++ b/Doc/sprints/01/Requisitos.docx
@@ -1,6 +1,6 @@
 
 <file path=word/document.xml><?xml version="1.0" encoding="utf-8"?>
-<w:document xmlns:wpc="http://schemas.microsoft.com/office/word/2010/wordprocessingCanvas" xmlns:mc="http://schemas.openxmlformats.org/markup-compatibility/2006" xmlns:o="urn:schemas-microsoft-com:office:office" xmlns:r="http://schemas.openxmlformats.org/officeDocument/2006/relationships" xmlns:m="http://schemas.openxmlformats.org/officeDocument/2006/math" xmlns:v="urn:schemas-microsoft-com:vml" xmlns:wp14="http://schemas.microsoft.com/office/word/2010/wordprocessingDrawing" xmlns:wp="http://schemas.openxmlformats.org/drawingml/2006/wordprocessingDrawing" xmlns:w10="urn:schemas-microsoft-com:office:word" xmlns:w="http://schemas.openxmlformats.org/wordprocessingml/2006/main" xmlns:w14="http://schemas.microsoft.com/office/word/2010/wordml" xmlns:wpg="http://schemas.microsoft.com/office/word/2010/wordprocessingGroup" xmlns:wpi="http://schemas.microsoft.com/office/word/2010/wordprocessingInk" xmlns:wne="http://schemas.microsoft.com/office/word/2006/wordml" xmlns:wps="http://schemas.microsoft.com/office/word/2010/wordprocessingShape" mc:Ignorable="w14 wp14">
+<w:document xmlns:ve="http://schemas.openxmlformats.org/markup-compatibility/2006" xmlns:o="urn:schemas-microsoft-com:office:office" xmlns:r="http://schemas.openxmlformats.org/officeDocument/2006/relationships" xmlns:m="http://schemas.openxmlformats.org/officeDocument/2006/math" xmlns:v="urn:schemas-microsoft-com:vml" xmlns:wp="http://schemas.openxmlformats.org/drawingml/2006/wordprocessingDrawing" xmlns:w10="urn:schemas-microsoft-com:office:word" xmlns:w="http://schemas.openxmlformats.org/wordprocessingml/2006/main" xmlns:wne="http://schemas.microsoft.com/office/word/2006/wordml">
   <w:body>
     <w:p>
       <w:pPr>
@@ -82,13 +82,8 @@
         <w:t>Responsável</w:t>
       </w:r>
       <w:r>
-        <w:t xml:space="preserve">: </w:t>
-      </w:r>
-      <w:proofErr w:type="spellStart"/>
-      <w:r>
-        <w:t>Kauê</w:t>
-      </w:r>
-      <w:proofErr w:type="spellEnd"/>
+        <w:t>: Kauê</w:t>
+      </w:r>
     </w:p>
     <w:p>
       <w:pPr>
@@ -155,6 +150,14 @@
         <w:t>Manter</w:t>
       </w:r>
       <w:r>
+        <w:rPr>
+          <w:rFonts w:asciiTheme="majorHAnsi" w:eastAsiaTheme="majorEastAsia" w:hAnsiTheme="majorHAnsi" w:cstheme="majorBidi"/>
+          <w:b/>
+          <w:bCs/>
+          <w:color w:val="4F81BD" w:themeColor="accent1"/>
+          <w:sz w:val="26"/>
+          <w:szCs w:val="26"/>
+        </w:rPr>
         <w:t xml:space="preserve"> </w:t>
       </w:r>
       <w:r>
@@ -185,10 +188,7 @@
         <w:spacing w:after="0" w:line="240" w:lineRule="auto"/>
       </w:pPr>
       <w:r>
-        <w:t>CRUD de</w:t>
-      </w:r>
-      <w:r>
-        <w:t xml:space="preserve"> vítimas</w:t>
+        <w:t>CRUD de vítimas</w:t>
       </w:r>
     </w:p>
     <w:p>
@@ -206,7 +206,7 @@
 </file>
 
 <file path=word/styles.xml><?xml version="1.0" encoding="utf-8"?>
-<w:styles xmlns:mc="http://schemas.openxmlformats.org/markup-compatibility/2006" xmlns:r="http://schemas.openxmlformats.org/officeDocument/2006/relationships" xmlns:w="http://schemas.openxmlformats.org/wordprocessingml/2006/main" xmlns:w14="http://schemas.microsoft.com/office/word/2010/wordml" mc:Ignorable="w14">
+<w:styles xmlns:r="http://schemas.openxmlformats.org/officeDocument/2006/relationships" xmlns:w="http://schemas.openxmlformats.org/wordprocessingml/2006/main">
   <w:docDefaults>
     <w:rPrDefault>
       <w:rPr>
@@ -364,6 +364,7 @@
   <w:style w:type="paragraph" w:default="1" w:styleId="Normal">
     <w:name w:val="Normal"/>
     <w:qFormat/>
+    <w:rsid w:val="004E5952"/>
   </w:style>
   <w:style w:type="paragraph" w:styleId="Ttulo1">
     <w:name w:val="heading 1"/>
@@ -423,6 +424,7 @@
     <w:uiPriority w:val="99"/>
     <w:semiHidden/>
     <w:unhideWhenUsed/>
+    <w:qFormat/>
     <w:tblPr>
       <w:tblInd w:w="0" w:type="dxa"/>
       <w:tblCellMar>

</xml_diff>

<commit_message>
mudança na pasta fonts, pois nao estava mostrando os icones
</commit_message>
<xml_diff>
--- a/Doc/sprints/01/Requisitos.docx
+++ b/Doc/sprints/01/Requisitos.docx
@@ -24,7 +24,11 @@
         <w:t>Requisitos funcionais</w:t>
       </w:r>
     </w:p>
-    <w:p/>
+    <w:p>
+      <w:r>
+        <w:tab/>
+      </w:r>
+    </w:p>
     <w:p>
       <w:pPr>
         <w:pStyle w:val="Ttulo2"/>

</xml_diff>